<commit_message>
Difo labb 2 JB
</commit_message>
<xml_diff>
--- a/labs/lab1/Exercise 4/DIFO2017_Group29_Lab1_Report_Template_B_Assignment4.docx
+++ b/labs/lab1/Exercise 4/DIFO2017_Group29_Lab1_Report_Template_B_Assignment4.docx
@@ -356,7 +356,6 @@
                 <w:b/>
                 <w:sz w:val="24"/>
                 <w:szCs w:val="24"/>
-                <w:lang w:val="en-US"/>
               </w:rPr>
             </w:pPr>
             <w:r>
@@ -365,7 +364,6 @@
                 <w:b/>
                 <w:sz w:val="24"/>
                 <w:szCs w:val="24"/>
-                <w:lang w:val="en-US"/>
               </w:rPr>
               <w:t>DSV CS2Lab1</w:t>
             </w:r>
@@ -379,7 +377,6 @@
                 <w:b/>
                 <w:sz w:val="24"/>
                 <w:szCs w:val="24"/>
-                <w:lang w:val="en-US"/>
               </w:rPr>
             </w:pPr>
             <w:r>
@@ -388,7 +385,6 @@
                 <w:b/>
                 <w:sz w:val="24"/>
                 <w:szCs w:val="24"/>
-                <w:lang w:val="en-US"/>
               </w:rPr>
               <w:t>Group 29</w:t>
             </w:r>
@@ -402,7 +398,6 @@
                 <w:b/>
                 <w:sz w:val="24"/>
                 <w:szCs w:val="24"/>
-                <w:lang w:val="en-US"/>
               </w:rPr>
             </w:pPr>
             <w:r>
@@ -411,9 +406,8 @@
                 <w:b/>
                 <w:sz w:val="24"/>
                 <w:szCs w:val="24"/>
-                <w:lang w:val="en-US"/>
               </w:rPr>
-              <w:t>Johan</w:t>
+              <w:t xml:space="preserve">Johan </w:t>
             </w:r>
             <w:r>
               <w:rPr>
@@ -421,19 +415,8 @@
                 <w:b/>
                 <w:sz w:val="24"/>
                 <w:szCs w:val="24"/>
-                <w:lang w:val="en-US"/>
               </w:rPr>
-              <w:t xml:space="preserve"> </w:t>
-            </w:r>
-            <w:r>
-              <w:rPr>
-                <w:rFonts w:ascii="Arial" w:eastAsia="Arial" w:hAnsi="Arial" w:cs="Arial"/>
-                <w:b/>
-                <w:sz w:val="24"/>
-                <w:szCs w:val="24"/>
-                <w:lang w:val="en-US"/>
-              </w:rPr>
-              <w:t xml:space="preserve">Bäckström </w:t>
+              <w:t>Bäckström, jobc5829</w:t>
             </w:r>
           </w:p>
           <w:p>
@@ -462,8 +445,10 @@
                 <w:szCs w:val="24"/>
                 <w:lang w:val="en-US"/>
               </w:rPr>
-              <w:t xml:space="preserve"> </w:t>
+              <w:t>, anfl4215</w:t>
             </w:r>
+            <w:bookmarkStart w:id="0" w:name="_GoBack"/>
+            <w:bookmarkEnd w:id="0"/>
           </w:p>
         </w:tc>
       </w:tr>
@@ -793,8 +778,8 @@
           <w:lang w:val="en-US"/>
         </w:rPr>
       </w:pPr>
-      <w:bookmarkStart w:id="0" w:name="h.euqycwnsxfso"/>
-      <w:bookmarkEnd w:id="0"/>
+      <w:bookmarkStart w:id="1" w:name="h.euqycwnsxfso"/>
+      <w:bookmarkEnd w:id="1"/>
       <w:r>
         <w:rPr>
           <w:lang w:val="en-US"/>
@@ -1123,8 +1108,8 @@
           <w:lang w:val="en-US"/>
         </w:rPr>
       </w:pPr>
-      <w:bookmarkStart w:id="1" w:name="h.5u06i05sadbz"/>
-      <w:bookmarkEnd w:id="1"/>
+      <w:bookmarkStart w:id="2" w:name="h.5u06i05sadbz"/>
+      <w:bookmarkEnd w:id="2"/>
       <w:r>
         <w:rPr>
           <w:lang w:val="en-US"/>
@@ -1407,15 +1392,7 @@
         <w:rPr>
           <w:lang w:val="en-US"/>
         </w:rPr>
-        <w:t>This tool was selected due to it being readily available within kali linux, the platform of choice for the investigation. The tools provided to us by the lab assistant (EnCase, FTK) did not function</w:t>
-      </w:r>
-      <w:bookmarkStart w:id="2" w:name="_GoBack"/>
-      <w:bookmarkEnd w:id="2"/>
-      <w:r>
-        <w:rPr>
-          <w:lang w:val="en-US"/>
-        </w:rPr>
-        <w:t xml:space="preserve"> as expected. Therefore, to make progress, we used the tools available to us within Kali Linux.</w:t>
+        <w:t>This tool was selected due to it being readily available within kali linux, the platform of choice for the investigation. The tools provided to us by the lab assistant (EnCase, FTK) did not function as expected. Therefore, to make progress, we used the tools available to us within Kali Linux.</w:t>
       </w:r>
     </w:p>
     <w:p>
@@ -2752,7 +2729,7 @@
       <w:rPr>
         <w:noProof/>
       </w:rPr>
-      <w:t>3</w:t>
+      <w:t>1</w:t>
     </w:r>
     <w:r>
       <w:fldChar w:fldCharType="end"/>

</xml_diff>